<commit_message>
1st trimming of cGENIE coupling
</commit_message>
<xml_diff>
--- a/TeX_new/comments_reviewers/7_Questions_1604.docx
+++ b/TeX_new/comments_reviewers/7_Questions_1604.docx
@@ -5,6 +5,40 @@
     <w:p>
       <w:pPr>
         <w:pStyle w:val="Normal"/>
+        <w:jc w:val="center"/>
+        <w:outlineLvl w:val="0"/>
+        <w:rPr>
+          <w:b/>
+          <w:bCs/>
+          <w:sz w:val="40"/>
+          <w:szCs w:val="40"/>
+          <w:u w:val="single"/>
+        </w:rPr>
+      </w:pPr>
+      <w:r>
+        <w:rPr>
+          <w:b/>
+          <w:bCs/>
+          <w:sz w:val="40"/>
+          <w:szCs w:val="40"/>
+          <w:u w:val="single"/>
+        </w:rPr>
+        <w:t>Some open points / things to double-check</w:t>
+      </w:r>
+    </w:p>
+    <w:p>
+      <w:pPr>
+        <w:pStyle w:val="Normal"/>
+        <w:outlineLvl w:val="0"/>
+        <w:rPr/>
+      </w:pPr>
+      <w:r>
+        <w:rPr/>
+      </w:r>
+    </w:p>
+    <w:p>
+      <w:pPr>
+        <w:pStyle w:val="Normal"/>
         <w:outlineLvl w:val="0"/>
         <w:rPr>
           <w:b/>
@@ -353,31 +387,23 @@
           <w:bCs/>
           <w:color w:val="FF0000"/>
         </w:rPr>
-        <w:t xml:space="preserve">DH: </w:t>
-      </w:r>
-      <w:r>
-        <w:rPr>
-          <w:b/>
-          <w:bCs/>
-          <w:color w:val="FF0000"/>
-        </w:rPr>
-        <w:t>I changed it a little, o</w:t>
-      </w:r>
-      <w:r>
-        <w:rPr>
-          <w:b/>
-          <w:bCs/>
-          <w:color w:val="FF0000"/>
-        </w:rPr>
-        <w:t xml:space="preserve">kay like this? </w:t>
-      </w:r>
-      <w:r>
-        <w:rPr>
-          <w:b/>
-          <w:bCs/>
-          <w:color w:val="FF0000"/>
-        </w:rPr>
-        <w:t>Sandra has an idea how to do it but does not necessarily give it away here.</w:t>
+        <w:t xml:space="preserve">DH: I changed it a little, okay like this? Sandra has an idea how to do it but does not necessarily </w:t>
+      </w:r>
+      <w:r>
+        <w:rPr>
+          <w:b/>
+          <w:bCs/>
+          <w:color w:val="FF0000"/>
+        </w:rPr>
+        <w:t>want to</w:t>
+      </w:r>
+      <w:r>
+        <w:rPr>
+          <w:b/>
+          <w:bCs/>
+          <w:color w:val="FF0000"/>
+        </w:rPr>
+        <w:t xml:space="preserve"> give it away here.</w:t>
       </w:r>
     </w:p>
     <w:p>
@@ -496,6 +522,7 @@
         <w:rPr>
           <w:position w:val="0"/>
           <w:sz w:val="24"/>
+          <w:sz w:val="24"/>
           <w:vertAlign w:val="baseline"/>
         </w:rPr>
       </w:pPr>
@@ -519,6 +546,7 @@
         <w:rPr>
           <w:position w:val="0"/>
           <w:sz w:val="24"/>
+          <w:sz w:val="24"/>
           <w:vertAlign w:val="baseline"/>
         </w:rPr>
         <w:t>is released due to the reduction of Fe oxides in the entire reduced sediment zone (i.e. starting at zox).</w:t>
@@ -883,23 +911,7 @@
           <w:bCs w:val="false"/>
           <w:color w:val="00000A"/>
         </w:rPr>
-        <w:t xml:space="preserve">) </w:t>
-      </w:r>
-      <w:r>
-        <w:rPr>
-          <w:b w:val="false"/>
-          <w:bCs w:val="false"/>
-          <w:color w:val="00000A"/>
-        </w:rPr>
-        <w:t>under anoxic</w:t>
-      </w:r>
-      <w:r>
-        <w:rPr>
-          <w:b w:val="false"/>
-          <w:bCs w:val="false"/>
-          <w:color w:val="00000A"/>
-        </w:rPr>
-        <w:t xml:space="preserve"> bottom waters. The text, tables and equations (for SO4, H2S and alkalinity) are changed accordingly. The presented results have not been changed and we note that </w:t>
+        <w:t xml:space="preserve">) under anoxic bottom waters. The text, tables and equations (for SO4, H2S and alkalinity) are changed accordingly. The presented results have not been changed and we note that </w:t>
       </w:r>
       <w:r>
         <w:rPr>
@@ -926,6 +938,48 @@
           <w:color w:val="00000A"/>
         </w:rPr>
         <w:t xml:space="preserve"> = 0.0 for all simulations.</w:t>
+      </w:r>
+    </w:p>
+    <w:p>
+      <w:pPr>
+        <w:pStyle w:val="Normal"/>
+        <w:rPr>
+          <w:b/>
+          <w:bCs/>
+          <w:color w:val="FF0000"/>
+        </w:rPr>
+      </w:pPr>
+      <w:r>
+        <w:rPr>
+          <w:b/>
+          <w:bCs/>
+          <w:color w:val="FF0000"/>
+        </w:rPr>
+        <w:t xml:space="preserve">DH: Okay like this??? </w:t>
+      </w:r>
+      <w:r>
+        <w:rPr>
+          <w:b/>
+          <w:bCs/>
+          <w:color w:val="FF0000"/>
+        </w:rPr>
+        <w:t xml:space="preserve">I just discussed it briefly with Andy and he does not like the new parameter. He'll have a look over the weekend. Maybe we can just state that the model currently can't capture pyrite formation </w:t>
+      </w:r>
+      <w:r>
+        <w:rPr>
+          <w:b/>
+          <w:bCs/>
+          <w:color w:val="FF0000"/>
+        </w:rPr>
+        <w:t>and let the non-oxidised H2S escape to the water-column</w:t>
+      </w:r>
+      <w:r>
+        <w:rPr>
+          <w:b/>
+          <w:bCs/>
+          <w:color w:val="FF0000"/>
+        </w:rPr>
+        <w:t>!!??</w:t>
       </w:r>
     </w:p>
     <w:p>
@@ -1017,7 +1071,7 @@
           <w:color w:val="FF0000"/>
           <w:sz w:val="20"/>
         </w:rPr>
-        <w:t xml:space="preserve">OXIC: gamma=1.0 - </w:t>
+        <w:t xml:space="preserve">OXIC: gamma=1.0:  </w:t>
       </w:r>
       <w:r>
         <w:rPr>
@@ -1051,7 +1105,7 @@
           <w:color w:val="FF0000"/>
           <w:sz w:val="20"/>
         </w:rPr>
-        <w:t xml:space="preserve">ANOXIC: gamma &lt; 1.0 -    </w:t>
+        <w:t xml:space="preserve">ANOXIC: gamma &lt; 1.0:-    </w:t>
       </w:r>
       <w:r>
         <w:rPr>
@@ -1079,6 +1133,16 @@
           <w:color w:val="FF0000"/>
           <w:sz w:val="20"/>
         </w:rPr>
+        <w:t xml:space="preserve">e.g. </w:t>
+      </w:r>
+      <w:r>
+        <w:rPr>
+          <w:rFonts w:ascii="Ubuntu" w:hAnsi="Ubuntu"/>
+          <w:b w:val="false"/>
+          <w:i w:val="false"/>
+          <w:color w:val="FF0000"/>
+          <w:sz w:val="20"/>
+        </w:rPr>
         <w:t xml:space="preserve">WHAT IF NOT ENOUGH Fe TO </w:t>
       </w:r>
       <w:r>
@@ -1178,19 +1242,7 @@
       </w:pPr>
       <w:r>
         <w:rPr/>
-        <w:t xml:space="preserve">Most sediments on the globe are non-sandy, therefore we </w:t>
-      </w:r>
-      <w:r>
-        <w:rPr/>
-        <w:t xml:space="preserve">had decided to </w:t>
-      </w:r>
-      <w:r>
-        <w:rPr/>
-        <w:t xml:space="preserve">neglect </w:t>
-      </w:r>
-      <w:r>
-        <w:rPr/>
-        <w:t>sandy sediments</w:t>
+        <w:t>Most sediments on the globe are non-sandy, therefore we had decided to neglect sandy sediments</w:t>
       </w:r>
       <w:r>
         <w:rPr/>
@@ -1208,15 +1260,7 @@
       </w:pPr>
       <w:r>
         <w:rPr/>
-        <w:t xml:space="preserve">The text has been changed to </w:t>
-      </w:r>
-      <w:r>
-        <w:rPr/>
-        <w:t>(pg. 25 lines 16-18)</w:t>
-      </w:r>
-      <w:r>
-        <w:rPr/>
-        <w:t>:</w:t>
+        <w:t>The text has been changed to (pg. 25 lines 16-18):</w:t>
       </w:r>
     </w:p>
     <w:p>
@@ -1234,23 +1278,7 @@
           <w:bCs/>
           <w:color w:val="800000"/>
         </w:rPr>
-        <w:t xml:space="preserve">TODO </w:t>
-      </w:r>
-      <w:r>
-        <w:rPr>
-          <w:b/>
-          <w:bCs/>
-          <w:color w:val="800000"/>
-        </w:rPr>
-        <w:t>check</w:t>
-      </w:r>
-      <w:r>
-        <w:rPr>
-          <w:b/>
-          <w:bCs/>
-          <w:color w:val="800000"/>
-        </w:rPr>
-        <w:t xml:space="preserve"> pg + lines</w:t>
+        <w:t>TODO check pg + lines</w:t>
       </w:r>
     </w:p>
     <w:p>
@@ -1282,9 +1310,12 @@
           <w:iCs/>
           <w:color w:val="00000A"/>
         </w:rPr>
-        <w:t xml:space="preserve">Soetaert et al. (1996) derived an empirical relationship between fir and seafloor depth (fir = Min{1; 15.9 · z −0.43 }) based on observations from Archer and Devol (1992) and Devol and Christensen (1993) which is used </w:t>
-      </w:r>
-      <w:r>
+        <w:t>Soetaert et al. (1996) derived an empirical relationship between fir and seafloor depth (fir = Min{1; 15.9 · z −0.43 }) based on observations from Archer and Devol (1992) and Devol and Christensen (1993) which is used in OMEN-SED.“</w:t>
+      </w:r>
+    </w:p>
+    <w:p>
+      <w:pPr>
+        <w:pStyle w:val="Normal"/>
         <w:rPr>
           <w:b w:val="false"/>
           <w:bCs w:val="false"/>
@@ -1292,8 +1323,7 @@
           <w:iCs/>
           <w:color w:val="00000A"/>
         </w:rPr>
-        <w:t>in OMEN-SED</w:t>
-      </w:r>
+      </w:pPr>
       <w:r>
         <w:rPr>
           <w:b w:val="false"/>
@@ -1302,28 +1332,235 @@
           <w:iCs/>
           <w:color w:val="00000A"/>
         </w:rPr>
-        <w:t>.“</w:t>
-      </w:r>
-    </w:p>
-    <w:p>
-      <w:pPr>
-        <w:pStyle w:val="Normal"/>
-        <w:rPr>
-          <w:b w:val="false"/>
-          <w:bCs w:val="false"/>
+      </w:r>
+    </w:p>
+    <w:p>
+      <w:pPr>
+        <w:pStyle w:val="Normal"/>
+        <w:rPr>
+          <w:b/>
+          <w:bCs/>
+          <w:i w:val="false"/>
+          <w:iCs w:val="false"/>
+          <w:color w:val="FF0000"/>
+        </w:rPr>
+      </w:pPr>
+      <w:r>
+        <w:rPr>
+          <w:b/>
+          <w:bCs/>
+          <w:i w:val="false"/>
+          <w:iCs w:val="false"/>
+          <w:color w:val="FF0000"/>
+        </w:rPr>
+        <w:t xml:space="preserve">DH: Shall we add something similar to Krumins </w:t>
+      </w:r>
+      <w:r>
+        <w:rPr>
+          <w:b/>
+          <w:bCs/>
+          <w:i w:val="false"/>
+          <w:iCs w:val="false"/>
+          <w:color w:val="FF0000"/>
+        </w:rPr>
+        <w:t xml:space="preserve">e.g. </w:t>
+      </w:r>
+      <w:r>
+        <w:rPr>
+          <w:b/>
+          <w:bCs/>
+          <w:i w:val="false"/>
+          <w:iCs w:val="false"/>
+          <w:color w:val="FF0000"/>
+        </w:rPr>
+        <w:t>in the limitations section or just in the response to the comment or in the paragraph on bioirrigation?</w:t>
+      </w:r>
+    </w:p>
+    <w:p>
+      <w:pPr>
+        <w:pStyle w:val="Normal"/>
+        <w:rPr>
+          <w:b/>
+          <w:bCs/>
+          <w:i w:val="false"/>
+          <w:iCs w:val="false"/>
+          <w:color w:val="FF0000"/>
+        </w:rPr>
+      </w:pPr>
+      <w:r>
+        <w:rPr>
+          <w:b/>
+          <w:bCs/>
+          <w:i w:val="false"/>
+          <w:iCs w:val="false"/>
+          <w:color w:val="FF0000"/>
+        </w:rPr>
+      </w:r>
+    </w:p>
+    <w:p>
+      <w:pPr>
+        <w:pStyle w:val="Normal"/>
+        <w:rPr>
+          <w:b/>
+          <w:bCs/>
+          <w:i w:val="false"/>
+          <w:iCs w:val="false"/>
+          <w:color w:val="FF0000"/>
+        </w:rPr>
+      </w:pPr>
+      <w:r>
+        <w:rPr>
+          <w:b/>
+          <w:bCs/>
+          <w:i w:val="false"/>
+          <w:iCs w:val="false"/>
+          <w:color w:val="FF0000"/>
+        </w:rPr>
+      </w:r>
+    </w:p>
+    <w:p>
+      <w:pPr>
+        <w:pStyle w:val="Normal"/>
+        <w:outlineLvl w:val="0"/>
+        <w:rPr/>
+      </w:pPr>
+      <w:r>
+        <w:rPr/>
+      </w:r>
+    </w:p>
+    <w:p>
+      <w:pPr>
+        <w:pStyle w:val="Normal"/>
+        <w:outlineLvl w:val="0"/>
+        <w:rPr>
+          <w:b/>
+          <w:bCs/>
+        </w:rPr>
+      </w:pPr>
+      <w:r>
+        <w:rPr>
+          <w:b/>
+          <w:bCs/>
+        </w:rPr>
+        <w:t>17. Comment:</w:t>
+      </w:r>
+    </w:p>
+    <w:p>
+      <w:pPr>
+        <w:pStyle w:val="Normal"/>
+        <w:rPr/>
+      </w:pPr>
+      <w:r>
+        <w:rPr/>
+        <w:t>- link to cGENIE. Page 44 discusses the challenges in applying the model in such a setting. In addition, deposition fluxes may change over time. At what point is the steady state assumption on the POC profile still valid under such settings? This is addressed summarily at of the bottom of page 54.</w:t>
+      </w:r>
+    </w:p>
+    <w:p>
+      <w:pPr>
+        <w:pStyle w:val="Normal"/>
+        <w:rPr/>
+      </w:pPr>
+      <w:r>
+        <w:rPr/>
+        <w:t>However, I think it is important to lead with this, before interpreting the data-model comparison.</w:t>
+      </w:r>
+    </w:p>
+    <w:p>
+      <w:pPr>
+        <w:pStyle w:val="Normal"/>
+        <w:rPr/>
+      </w:pPr>
+      <w:r>
+        <w:rPr/>
+      </w:r>
+    </w:p>
+    <w:p>
+      <w:pPr>
+        <w:pStyle w:val="Normal"/>
+        <w:outlineLvl w:val="0"/>
+        <w:rPr>
+          <w:b/>
+          <w:bCs/>
+          <w:color w:val="800000"/>
+        </w:rPr>
+      </w:pPr>
+      <w:r>
+        <w:rPr>
+          <w:b/>
+          <w:bCs/>
+        </w:rPr>
+        <w:t>Response:</w:t>
+      </w:r>
+      <w:r>
+        <w:rPr>
+          <w:b/>
+          <w:bCs/>
+          <w:color w:val="800000"/>
+        </w:rPr>
+        <w:t xml:space="preserve">  </w:t>
+      </w:r>
+    </w:p>
+    <w:p>
+      <w:pPr>
+        <w:pStyle w:val="Normal"/>
+        <w:rPr/>
+      </w:pPr>
+      <w:r>
+        <w:rPr/>
+        <w:t>As suggested by the reviewer the steady-state assumption is addressed earlier in the text.</w:t>
+      </w:r>
+    </w:p>
+    <w:p>
+      <w:pPr>
+        <w:pStyle w:val="Normal"/>
+        <w:rPr>
+          <w:b/>
+          <w:bCs/>
+          <w:color w:val="800000"/>
+        </w:rPr>
+      </w:pPr>
+      <w:r>
+        <w:rPr/>
+        <w:t>We added the following sentence to Section “4.2 Parameterising the OM degradation rate constants in a global model” (pg 45, lines 10-11):</w:t>
+      </w:r>
+      <w:r>
+        <w:rPr/>
+        <w:commentReference w:id="9"/>
+      </w:r>
+      <w:r>
+        <w:rPr/>
+        <w:t xml:space="preserve"> </w:t>
+      </w:r>
+      <w:r>
+        <w:rPr>
+          <w:b/>
+          <w:bCs/>
+          <w:color w:val="800000"/>
+        </w:rPr>
+        <w:t>TODO check pg + lines</w:t>
+      </w:r>
+    </w:p>
+    <w:p>
+      <w:pPr>
+        <w:pStyle w:val="Normal"/>
+        <w:rPr>
           <w:i/>
           <w:iCs/>
-          <w:color w:val="00000A"/>
-        </w:rPr>
-      </w:pPr>
-      <w:r>
-        <w:rPr>
-          <w:b w:val="false"/>
-          <w:bCs w:val="false"/>
+        </w:rPr>
+      </w:pPr>
+      <w:r>
+        <w:rPr>
           <w:i/>
           <w:iCs/>
-          <w:color w:val="00000A"/>
-        </w:rPr>
+        </w:rPr>
+        <w:t>“</w:t>
+      </w:r>
+      <w:r>
+        <w:rPr>
+          <w:i/>
+          <w:iCs/>
+        </w:rPr>
+        <w:t>Furthermore, by assuming steady-state in OMEN-SED we assume that deposition fluxes of OM are constant over the characteristic timescales of the reaction-transport processes.”</w:t>
       </w:r>
     </w:p>
     <w:p>
@@ -1345,7 +1582,6 @@
           <w:iCs w:val="false"/>
           <w:color w:val="FF0000"/>
         </w:rPr>
-        <w:t>DH: Shall we add something similar to Krumins in the limitations section or just in the response to the comment or in the paragraph on bioirrigation?</w:t>
       </w:r>
     </w:p>
     <w:p>
@@ -1367,11 +1603,13 @@
           <w:iCs w:val="false"/>
           <w:color w:val="FF0000"/>
         </w:rPr>
-      </w:r>
-    </w:p>
-    <w:p>
-      <w:pPr>
-        <w:pStyle w:val="Normal"/>
+        <w:t>DH: Is this sufficient?</w:t>
+      </w:r>
+    </w:p>
+    <w:p>
+      <w:pPr>
+        <w:pStyle w:val="Normal"/>
+        <w:outlineLvl w:val="0"/>
         <w:rPr>
           <w:b/>
           <w:bCs/>
@@ -1397,41 +1635,80 @@
         <w:rPr>
           <w:b/>
           <w:bCs/>
-        </w:rPr>
-      </w:pPr>
-      <w:r>
-        <w:rPr>
-          <w:b/>
-          <w:bCs/>
-        </w:rPr>
-        <w:t xml:space="preserve">17. </w:t>
-      </w:r>
-      <w:r>
-        <w:rPr>
-          <w:b/>
-          <w:bCs/>
-        </w:rPr>
-        <w:t>Comment:</w:t>
-      </w:r>
-    </w:p>
-    <w:p>
-      <w:pPr>
-        <w:pStyle w:val="Normal"/>
-        <w:rPr/>
-      </w:pPr>
-      <w:r>
-        <w:rPr/>
-        <w:t>- link to cGENIE. Page 44 discusses the challenges in applying the model in such a setting. In addition, deposition fluxes may change over time. At what point is the steady state assumption on the POC profile still valid under such settings? This is addressed summarily at of the bottom of page 54.</w:t>
-      </w:r>
-    </w:p>
-    <w:p>
-      <w:pPr>
-        <w:pStyle w:val="Normal"/>
-        <w:rPr/>
-      </w:pPr>
-      <w:r>
-        <w:rPr/>
-        <w:t>However, I think it is important to lead with this, before interpreting the data-model comparison.</w:t>
+          <w:i w:val="false"/>
+          <w:iCs w:val="false"/>
+          <w:color w:val="FF0000"/>
+        </w:rPr>
+      </w:pPr>
+      <w:r>
+        <w:rPr>
+          <w:b/>
+          <w:bCs/>
+          <w:i w:val="false"/>
+          <w:iCs w:val="false"/>
+          <w:color w:val="FF0000"/>
+        </w:rPr>
+      </w:r>
+    </w:p>
+    <w:p>
+      <w:pPr>
+        <w:pStyle w:val="Normal"/>
+        <w:outlineLvl w:val="0"/>
+        <w:rPr>
+          <w:b/>
+          <w:bCs/>
+          <w:color w:val="009933"/>
+        </w:rPr>
+      </w:pPr>
+      <w:r>
+        <w:rPr>
+          <w:b/>
+          <w:bCs/>
+          <w:color w:val="009933"/>
+        </w:rPr>
+        <w:t>OMEN-SED – cGENIE coupling</w:t>
+      </w:r>
+    </w:p>
+    <w:p>
+      <w:pPr>
+        <w:pStyle w:val="Normal"/>
+        <w:outlineLvl w:val="0"/>
+        <w:rPr>
+          <w:b/>
+          <w:bCs/>
+        </w:rPr>
+      </w:pPr>
+      <w:r>
+        <w:rPr>
+          <w:b/>
+          <w:bCs/>
+        </w:rPr>
+        <w:t>20. Comment:</w:t>
+      </w:r>
+    </w:p>
+    <w:p>
+      <w:pPr>
+        <w:pStyle w:val="Normal"/>
+        <w:outlineLvl w:val="0"/>
+        <w:rPr/>
+      </w:pPr>
+      <w:r>
+        <w:rPr/>
+        <w:t>The stated purpose of section 4 is …</w:t>
+      </w:r>
+    </w:p>
+    <w:p>
+      <w:pPr>
+        <w:pStyle w:val="Normal"/>
+        <w:rPr/>
+      </w:pPr>
+      <w:r>
+        <w:rPr/>
+        <w:t xml:space="preserve">… </w:t>
+      </w:r>
+      <w:r>
+        <w:rPr/>
+        <w:t>The validation of the coupled model requires more work, and I wonder whether this was not better done in a separate paper, in which the coupling to cGENIE and the parameterization of POC mineralization was explored in more detail.</w:t>
       </w:r>
     </w:p>
     <w:p>
@@ -1476,12 +1753,234 @@
       </w:pPr>
       <w:r>
         <w:rPr/>
-        <w:t>As suggested by the reviewer the steady-state assumption is addressed earlier in the text.</w:t>
-      </w:r>
-    </w:p>
-    <w:p>
-      <w:pPr>
-        <w:pStyle w:val="Normal"/>
+        <w:t xml:space="preserve">As stated in the manuscript (page 45): </w:t>
+      </w:r>
+    </w:p>
+    <w:p>
+      <w:pPr>
+        <w:pStyle w:val="Normal"/>
+        <w:rPr/>
+      </w:pPr>
+      <w:r>
+        <w:rPr/>
+        <w:t>“</w:t>
+      </w:r>
+      <w:r>
+        <w:rPr>
+          <w:i/>
+        </w:rPr>
+        <w:t>Our objective is not to perform and discuss a detailed calibration of the coupled models as this is beyond the scope of this sediment model development paper. Rather we want to showcase the feasibility of the model coupling, illustrate the range of results and thus information that can be generated with OMEN-SED and verify that model results capture the main observed global benthic biogeochemical features</w:t>
+      </w:r>
+      <w:r>
+        <w:rPr/>
+        <w:t>.”</w:t>
+      </w:r>
+    </w:p>
+    <w:p>
+      <w:pPr>
+        <w:pStyle w:val="Normal"/>
+        <w:rPr/>
+      </w:pPr>
+      <w:r>
+        <w:rPr/>
+      </w:r>
+    </w:p>
+    <w:p>
+      <w:pPr>
+        <w:pStyle w:val="Normal"/>
+        <w:outlineLvl w:val="0"/>
+        <w:rPr/>
+      </w:pPr>
+      <w:r>
+        <w:rPr/>
+        <w:t xml:space="preserve">We think that demonstrating how OMEN-SED can be coupled to an ESM and illustrating the type of output/information generated by OMEN-SED within such a coupling is a central aspect of the model description paper. </w:t>
+      </w:r>
+    </w:p>
+    <w:p>
+      <w:pPr>
+        <w:pStyle w:val="Normal"/>
+        <w:rPr/>
+      </w:pPr>
+      <w:r>
+        <w:rPr/>
+        <w:t>However, we are fine with trimming down this section (as in the re-submitted version). We will discuss an improved model-data analysis (also using observations of SWI-fluxes) in a follow-up publication (as also suggested by reviewer #3 K. Wallmann).</w:t>
+      </w:r>
+      <w:r>
+        <w:rPr/>
+        <w:commentReference w:id="10"/>
+      </w:r>
+    </w:p>
+    <w:p>
+      <w:pPr>
+        <w:pStyle w:val="Normal"/>
+        <w:outlineLvl w:val="0"/>
+        <w:rPr>
+          <w:b w:val="false"/>
+          <w:bCs w:val="false"/>
+        </w:rPr>
+      </w:pPr>
+      <w:r>
+        <w:rPr>
+          <w:b w:val="false"/>
+          <w:bCs w:val="false"/>
+        </w:rPr>
+        <w:t>Specifically, the sensitivity analysis for the spatially uniform degradation rate constants (Figure 12) and it's discussion has been removed (compare pages 47-50).</w:t>
+      </w:r>
+    </w:p>
+    <w:p>
+      <w:pPr>
+        <w:pStyle w:val="Normal"/>
+        <w:outlineLvl w:val="0"/>
+        <w:rPr>
+          <w:b/>
+          <w:bCs/>
+          <w:color w:val="FF0000"/>
+        </w:rPr>
+      </w:pPr>
+      <w:r>
+        <w:rPr>
+          <w:b/>
+          <w:bCs/>
+          <w:color w:val="FF0000"/>
+        </w:rPr>
+        <w:t>DH: Should we remove more???</w:t>
+      </w:r>
+    </w:p>
+    <w:p>
+      <w:pPr>
+        <w:pStyle w:val="Normal"/>
+        <w:outlineLvl w:val="0"/>
+        <w:rPr>
+          <w:b/>
+          <w:bCs/>
+          <w:i w:val="false"/>
+          <w:iCs w:val="false"/>
+          <w:color w:val="FF0000"/>
+        </w:rPr>
+      </w:pPr>
+      <w:r>
+        <w:rPr>
+          <w:b/>
+          <w:bCs/>
+          <w:i w:val="false"/>
+          <w:iCs w:val="false"/>
+          <w:color w:val="FF0000"/>
+        </w:rPr>
+      </w:r>
+    </w:p>
+    <w:p>
+      <w:pPr>
+        <w:pStyle w:val="Normal"/>
+        <w:outlineLvl w:val="0"/>
+        <w:rPr>
+          <w:b/>
+          <w:bCs/>
+          <w:sz w:val="28"/>
+          <w:szCs w:val="28"/>
+        </w:rPr>
+      </w:pPr>
+      <w:r>
+        <w:rPr>
+          <w:b/>
+          <w:bCs/>
+          <w:sz w:val="28"/>
+          <w:szCs w:val="28"/>
+        </w:rPr>
+        <w:t>Anonymous Referee #2</w:t>
+      </w:r>
+    </w:p>
+    <w:p>
+      <w:pPr>
+        <w:pStyle w:val="Normal"/>
+        <w:outlineLvl w:val="0"/>
+        <w:rPr>
+          <w:b/>
+          <w:bCs/>
+        </w:rPr>
+      </w:pPr>
+      <w:r>
+        <w:rPr>
+          <w:b/>
+          <w:bCs/>
+        </w:rPr>
+        <w:t>1. Comment:</w:t>
+      </w:r>
+    </w:p>
+    <w:p>
+      <w:pPr>
+        <w:pStyle w:val="Normal"/>
+        <w:outlineLvl w:val="0"/>
+        <w:rPr/>
+      </w:pPr>
+      <w:r>
+        <w:rPr/>
+        <w:t>The model neglects the effect of sediment compaction “due to mathematical con-</w:t>
+      </w:r>
+    </w:p>
+    <w:p>
+      <w:pPr>
+        <w:pStyle w:val="Normal"/>
+        <w:rPr/>
+      </w:pPr>
+      <w:r>
+        <w:rPr/>
+        <w:t>straints”. I understand the rational for this and accept a consistency of this assumption</w:t>
+      </w:r>
+    </w:p>
+    <w:p>
+      <w:pPr>
+        <w:pStyle w:val="Normal"/>
+        <w:rPr/>
+      </w:pPr>
+      <w:r>
+        <w:rPr/>
+        <w:t>to near-seafloor (bioturbated) sediments; however, this might be a problem for deeper</w:t>
+      </w:r>
+    </w:p>
+    <w:p>
+      <w:pPr>
+        <w:pStyle w:val="Normal"/>
+        <w:rPr/>
+      </w:pPr>
+      <w:r>
+        <w:rPr/>
+        <w:t>sediments discussed in the paper (down to 50 or 100cm). The authors should either</w:t>
+      </w:r>
+    </w:p>
+    <w:p>
+      <w:pPr>
+        <w:pStyle w:val="Normal"/>
+        <w:rPr/>
+      </w:pPr>
+      <w:r>
+        <w:rPr/>
+        <w:t>define different porosity values for different depth-zones or to demonstrate that the</w:t>
+      </w:r>
+    </w:p>
+    <w:p>
+      <w:pPr>
+        <w:pStyle w:val="Normal"/>
+        <w:rPr/>
+      </w:pPr>
+      <w:r>
+        <w:rPr/>
+        <w:t>results are not particularly sensitive to the value of this parameter.</w:t>
+      </w:r>
+    </w:p>
+    <w:p>
+      <w:pPr>
+        <w:pStyle w:val="Normal"/>
+        <w:rPr/>
+      </w:pPr>
+      <w:r>
+        <w:rPr/>
+        <w:t xml:space="preserve"> </w:t>
+      </w:r>
+    </w:p>
+    <w:p>
+      <w:pPr>
+        <w:pStyle w:val="Normal"/>
+        <w:outlineLvl w:val="0"/>
         <w:rPr>
           <w:b/>
           <w:bCs/>
@@ -1489,24 +1988,11 @@
         </w:rPr>
       </w:pPr>
       <w:r>
-        <w:rPr/>
-        <w:t xml:space="preserve">We added the following sentence to Section “4.2 Parameterising the OM degradation rate constants in a global model” </w:t>
-      </w:r>
-      <w:r>
-        <w:rPr/>
-        <w:t>(pg 45, lines 10-11)</w:t>
-      </w:r>
-      <w:r>
-        <w:rPr/>
-        <w:t>:</w:t>
-      </w:r>
-      <w:r>
-        <w:rPr/>
-        <w:commentReference w:id="9"/>
-      </w:r>
-      <w:r>
-        <w:rPr/>
-        <w:t xml:space="preserve"> </w:t>
+        <w:rPr>
+          <w:b/>
+          <w:bCs/>
+        </w:rPr>
+        <w:t>Response:</w:t>
       </w:r>
       <w:r>
         <w:rPr>
@@ -1514,23 +2000,94 @@
           <w:bCs/>
           <w:color w:val="800000"/>
         </w:rPr>
-        <w:t xml:space="preserve">TODO </w:t>
-      </w:r>
-      <w:r>
-        <w:rPr>
-          <w:b/>
-          <w:bCs/>
-          <w:color w:val="800000"/>
-        </w:rPr>
-        <w:t>check</w:t>
-      </w:r>
-      <w:r>
-        <w:rPr>
-          <w:b/>
-          <w:bCs/>
-          <w:color w:val="800000"/>
-        </w:rPr>
-        <w:t xml:space="preserve"> pg + lines</w:t>
+        <w:t xml:space="preserve">  </w:t>
+      </w:r>
+    </w:p>
+    <w:p>
+      <w:pPr>
+        <w:pStyle w:val="Normal"/>
+        <w:rPr/>
+      </w:pPr>
+      <w:r>
+        <w:rPr/>
+        <w:t>Assuming constant porosity is required to solve the diagenetic equation analytically. It is a mathematical limitation and it will induce a certain error. However, the error is not very large and we have already shown this by comparing the performance of OMEN-SED against observed data (Section 3.2) and against model results from a fully formulated RTM with depth-varying porosity (Section 3.3).</w:t>
+      </w:r>
+    </w:p>
+    <w:p>
+      <w:pPr>
+        <w:pStyle w:val="Normal"/>
+        <w:rPr>
+          <w:b w:val="false"/>
+          <w:bCs w:val="false"/>
+          <w:i w:val="false"/>
+          <w:iCs w:val="false"/>
+          <w:color w:val="00000A"/>
+          <w:sz w:val="24"/>
+          <w:szCs w:val="24"/>
+        </w:rPr>
+      </w:pPr>
+      <w:r>
+        <w:rPr>
+          <w:b w:val="false"/>
+          <w:bCs w:val="false"/>
+          <w:i w:val="false"/>
+          <w:iCs w:val="false"/>
+          <w:color w:val="00000A"/>
+          <w:sz w:val="24"/>
+          <w:szCs w:val="24"/>
+        </w:rPr>
+        <w:t xml:space="preserve">The comparison of OMEN-SED with the results of the numerically solved RTM (Section 3.3) allows evaluating to which extend simplifying assumptions (e.g. constant porosity, non-overlapping redox zones etc) affect simulation results and, thus, quantitatively test the performance of the computationally efficient OMEN-SED approach against the computationally expensive numerical approach. </w:t>
+      </w:r>
+    </w:p>
+    <w:p>
+      <w:pPr>
+        <w:pStyle w:val="Normal"/>
+        <w:rPr/>
+      </w:pPr>
+      <w:r>
+        <w:rPr/>
+        <w:t>We also want to reiterate that OMEN-SED is designed for the coupling to ESMs and thus for global scale applications (see responses to reviewer #1). The novel model represents a big advance compared to the description of benthic-pelagic exchange processes currently incorporated into ESMs (Hülse et al., 2017; also see comment by the K. Wallmann). Conservative and reflective boundaries, as well as simple box models are characterized by much stronger, simplifying assumptions and far bigger limitations than constant porosity.</w:t>
+      </w:r>
+      <w:r>
+        <w:rPr/>
+        <w:commentReference w:id="11"/>
+      </w:r>
+    </w:p>
+    <w:p>
+      <w:pPr>
+        <w:pStyle w:val="Normal"/>
+        <w:rPr/>
+      </w:pPr>
+      <w:r>
+        <w:rPr/>
+      </w:r>
+    </w:p>
+    <w:p>
+      <w:pPr>
+        <w:pStyle w:val="Normal"/>
+        <w:rPr>
+          <w:b/>
+          <w:bCs/>
+          <w:color w:val="009900"/>
+        </w:rPr>
+      </w:pPr>
+      <w:r>
+        <w:rPr>
+          <w:b/>
+          <w:bCs/>
+          <w:color w:val="009900"/>
+        </w:rPr>
+        <w:t>TODO pg and line:</w:t>
+      </w:r>
+    </w:p>
+    <w:p>
+      <w:pPr>
+        <w:pStyle w:val="Normal"/>
+        <w:rPr/>
+      </w:pPr>
+      <w:r>
+        <w:rPr/>
+        <w:t>We included a little paragraph on this in the limitation section (pg 55 lines 3-8):</w:t>
       </w:r>
     </w:p>
     <w:p>
@@ -1553,540 +2110,107 @@
           <w:i/>
           <w:iCs/>
         </w:rPr>
-        <w:t>Furthermore, by assuming steady-state in OMEN-SED we assume that deposition fluxes of OM are constant over the characteristic timescales of the reaction-transport processes.”</w:t>
-      </w:r>
-    </w:p>
-    <w:p>
-      <w:pPr>
-        <w:pStyle w:val="Normal"/>
-        <w:rPr>
-          <w:b/>
-          <w:bCs/>
-          <w:i w:val="false"/>
-          <w:iCs w:val="false"/>
-          <w:color w:val="FF0000"/>
-        </w:rPr>
-      </w:pPr>
-      <w:r>
-        <w:rPr>
-          <w:b/>
-          <w:bCs/>
-          <w:i w:val="false"/>
-          <w:iCs w:val="false"/>
-          <w:color w:val="FF0000"/>
-        </w:rPr>
-      </w:r>
-    </w:p>
-    <w:p>
-      <w:pPr>
-        <w:pStyle w:val="Normal"/>
-        <w:rPr>
-          <w:b/>
-          <w:bCs/>
-          <w:i w:val="false"/>
-          <w:iCs w:val="false"/>
-          <w:color w:val="FF0000"/>
-        </w:rPr>
-      </w:pPr>
-      <w:r>
-        <w:rPr>
-          <w:b/>
-          <w:bCs/>
-          <w:i w:val="false"/>
-          <w:iCs w:val="false"/>
-          <w:color w:val="FF0000"/>
-        </w:rPr>
-        <w:t>DH: Is this sufficient?</w:t>
-      </w:r>
-    </w:p>
-    <w:p>
-      <w:pPr>
-        <w:pStyle w:val="Normal"/>
-        <w:outlineLvl w:val="0"/>
-        <w:rPr>
-          <w:b/>
-          <w:bCs/>
-          <w:i w:val="false"/>
-          <w:iCs w:val="false"/>
-          <w:color w:val="FF0000"/>
-        </w:rPr>
-      </w:pPr>
-      <w:r>
-        <w:rPr>
-          <w:b/>
-          <w:bCs/>
-          <w:i w:val="false"/>
-          <w:iCs w:val="false"/>
-          <w:color w:val="FF0000"/>
-        </w:rPr>
-      </w:r>
-    </w:p>
-    <w:p>
-      <w:pPr>
-        <w:pStyle w:val="Normal"/>
-        <w:outlineLvl w:val="0"/>
-        <w:rPr>
-          <w:b/>
-          <w:bCs/>
-          <w:i w:val="false"/>
-          <w:iCs w:val="false"/>
-          <w:color w:val="FF0000"/>
-        </w:rPr>
-      </w:pPr>
-      <w:r>
-        <w:rPr>
-          <w:b/>
-          <w:bCs/>
-          <w:i w:val="false"/>
-          <w:iCs w:val="false"/>
-          <w:color w:val="FF0000"/>
-        </w:rPr>
-      </w:r>
-    </w:p>
-    <w:p>
-      <w:pPr>
-        <w:pStyle w:val="Normal"/>
-        <w:outlineLvl w:val="0"/>
-        <w:rPr>
-          <w:b/>
-          <w:bCs/>
-          <w:i w:val="false"/>
-          <w:iCs w:val="false"/>
-          <w:color w:val="FF0000"/>
-        </w:rPr>
-      </w:pPr>
-      <w:r>
-        <w:rPr>
-          <w:b/>
-          <w:bCs/>
-          <w:i w:val="false"/>
-          <w:iCs w:val="false"/>
-          <w:color w:val="FF0000"/>
-        </w:rPr>
-      </w:r>
-    </w:p>
-    <w:p>
-      <w:pPr>
-        <w:pStyle w:val="Normal"/>
-        <w:outlineLvl w:val="0"/>
-        <w:rPr>
-          <w:b/>
-          <w:bCs/>
-          <w:sz w:val="28"/>
-          <w:szCs w:val="28"/>
-        </w:rPr>
-      </w:pPr>
-      <w:r>
-        <w:rPr>
-          <w:b/>
-          <w:bCs/>
-          <w:sz w:val="28"/>
-          <w:szCs w:val="28"/>
-        </w:rPr>
-        <w:t>Anonymous Referee #2</w:t>
-      </w:r>
-    </w:p>
-    <w:p>
-      <w:pPr>
-        <w:pStyle w:val="Normal"/>
-        <w:outlineLvl w:val="0"/>
-        <w:rPr>
-          <w:b/>
-          <w:bCs/>
-        </w:rPr>
-      </w:pPr>
-      <w:r>
-        <w:rPr>
-          <w:b/>
-          <w:bCs/>
-        </w:rPr>
-        <w:t>1. Comment:</w:t>
-      </w:r>
-    </w:p>
-    <w:p>
-      <w:pPr>
-        <w:pStyle w:val="Normal"/>
-        <w:outlineLvl w:val="0"/>
-        <w:rPr/>
-      </w:pPr>
-      <w:r>
-        <w:rPr/>
-        <w:t>The model neglects the effect of sediment compaction “due to mathematical con-</w:t>
-      </w:r>
-    </w:p>
-    <w:p>
-      <w:pPr>
-        <w:pStyle w:val="Normal"/>
-        <w:rPr/>
-      </w:pPr>
-      <w:r>
-        <w:rPr/>
-        <w:t>straints”. I understand the rational for this and accept a consistency of this assumption</w:t>
-      </w:r>
-    </w:p>
-    <w:p>
-      <w:pPr>
-        <w:pStyle w:val="Normal"/>
-        <w:rPr/>
-      </w:pPr>
-      <w:r>
-        <w:rPr/>
-        <w:t>to near-seafloor (bioturbated) sediments; however, this might be a problem for deeper</w:t>
-      </w:r>
-    </w:p>
-    <w:p>
-      <w:pPr>
-        <w:pStyle w:val="Normal"/>
-        <w:rPr/>
-      </w:pPr>
-      <w:r>
-        <w:rPr/>
-        <w:t>sediments discussed in the paper (down to 50 or 100cm). The authors should either</w:t>
-      </w:r>
-    </w:p>
-    <w:p>
-      <w:pPr>
-        <w:pStyle w:val="Normal"/>
-        <w:rPr/>
-      </w:pPr>
-      <w:r>
-        <w:rPr/>
-        <w:t>define different porosity values for different depth-zones or to demonstrate that the</w:t>
-      </w:r>
-    </w:p>
-    <w:p>
-      <w:pPr>
-        <w:pStyle w:val="Normal"/>
-        <w:rPr/>
-      </w:pPr>
-      <w:r>
-        <w:rPr/>
-        <w:t>results are not particularly sensitive to the value of this parameter.</w:t>
-      </w:r>
-    </w:p>
-    <w:p>
-      <w:pPr>
-        <w:pStyle w:val="Normal"/>
-        <w:rPr/>
-      </w:pPr>
-      <w:r>
-        <w:rPr/>
-        <w:t xml:space="preserve"> </w:t>
-      </w:r>
-    </w:p>
-    <w:p>
-      <w:pPr>
-        <w:pStyle w:val="Normal"/>
-        <w:outlineLvl w:val="0"/>
-        <w:rPr>
-          <w:b/>
-          <w:bCs/>
-          <w:color w:val="800000"/>
-        </w:rPr>
-      </w:pPr>
-      <w:r>
-        <w:rPr>
-          <w:b/>
-          <w:bCs/>
-        </w:rPr>
-        <w:t>Response:</w:t>
-      </w:r>
-      <w:r>
-        <w:rPr>
-          <w:b/>
-          <w:bCs/>
-          <w:color w:val="800000"/>
-        </w:rPr>
-        <w:t xml:space="preserve">  </w:t>
-      </w:r>
-    </w:p>
-    <w:p>
-      <w:pPr>
-        <w:pStyle w:val="Normal"/>
-        <w:rPr/>
-      </w:pPr>
-      <w:r>
-        <w:rPr/>
-        <w:t>Assuming constant porosity is required to solve the diagenetic equation analytically. It is a mathematical limitation and it will induce a certain error. However, the error is not very large and we have already shown this by comparing the performance of OMEN-SED against observed data (Section 3.2) and against model results from a fully formulated RTM with depth-varying porosity (Section 3.3).</w:t>
-      </w:r>
-    </w:p>
-    <w:p>
-      <w:pPr>
-        <w:pStyle w:val="Normal"/>
-        <w:rPr>
-          <w:b w:val="false"/>
-          <w:bCs w:val="false"/>
-          <w:i w:val="false"/>
-          <w:iCs w:val="false"/>
-          <w:color w:val="00000A"/>
-          <w:sz w:val="24"/>
-          <w:szCs w:val="24"/>
-        </w:rPr>
-      </w:pPr>
-      <w:r>
-        <w:rPr>
-          <w:b w:val="false"/>
-          <w:bCs w:val="false"/>
-          <w:i w:val="false"/>
-          <w:iCs w:val="false"/>
-          <w:color w:val="auto"/>
-          <w:sz w:val="24"/>
-          <w:szCs w:val="24"/>
-        </w:rPr>
-        <w:t>T</w:t>
-      </w:r>
-      <w:r>
-        <w:rPr>
-          <w:b w:val="false"/>
-          <w:bCs w:val="false"/>
-          <w:i w:val="false"/>
-          <w:iCs w:val="false"/>
-          <w:color w:val="auto"/>
-          <w:sz w:val="24"/>
-          <w:szCs w:val="24"/>
-        </w:rPr>
-        <w:t xml:space="preserve">he comparison of OMEN-SED with the results of the numerically solved RTM (Section 3.3) allows evaluating to which extend </w:t>
-      </w:r>
-      <w:r>
-        <w:rPr>
-          <w:b w:val="false"/>
-          <w:bCs w:val="false"/>
-          <w:i w:val="false"/>
-          <w:iCs w:val="false"/>
-          <w:color w:val="00000A"/>
-          <w:sz w:val="24"/>
-          <w:szCs w:val="24"/>
-        </w:rPr>
-        <w:t xml:space="preserve">simplifying assumptions (e.g. constant porosity, non-overlapping redox zones etc) affect simulation results and, thus, quantitatively test the performance of the computationally efficient OMEN-SED approach against the computationally expensive numerical approach. </w:t>
-      </w:r>
-    </w:p>
-    <w:p>
-      <w:pPr>
-        <w:pStyle w:val="Normal"/>
-        <w:rPr/>
-      </w:pPr>
-      <w:r>
-        <w:rPr/>
-        <w:t xml:space="preserve">We </w:t>
-      </w:r>
-      <w:r>
-        <w:rPr/>
-        <w:t xml:space="preserve">also </w:t>
-      </w:r>
-      <w:r>
-        <w:rPr/>
-        <w:t>want to reiterate that OMEN-SED is designed for the coupling to ESMs and thus for global scale applications (see responses to reviewer #1). The novel model represents a big advance compared to the description of benthic-pelagic exchange processes currently incorporated into ESMs (Hülse et al., 2017; also see comment by the K. Wallmann). Conservative and reflective boundaries, as well as simple box models are characterized by much stronger, simplifying assumptions and far bigger limitations than constant porosity.</w:t>
-      </w:r>
-      <w:r>
-        <w:rPr/>
-        <w:commentReference w:id="10"/>
-      </w:r>
-    </w:p>
-    <w:p>
-      <w:pPr>
-        <w:pStyle w:val="Normal"/>
-        <w:rPr/>
-      </w:pPr>
-      <w:r>
-        <w:rPr/>
-      </w:r>
-    </w:p>
-    <w:p>
-      <w:pPr>
-        <w:pStyle w:val="Normal"/>
-        <w:rPr>
-          <w:b/>
-          <w:bCs/>
-          <w:color w:val="009900"/>
-        </w:rPr>
-      </w:pPr>
-      <w:r>
-        <w:rPr>
-          <w:b/>
-          <w:bCs/>
-          <w:color w:val="009900"/>
-        </w:rPr>
-        <w:t>TODO pg and line:</w:t>
-      </w:r>
-    </w:p>
-    <w:p>
-      <w:pPr>
-        <w:pStyle w:val="Normal"/>
-        <w:rPr/>
-      </w:pPr>
-      <w:r>
-        <w:rPr/>
-        <w:t>W</w:t>
-      </w:r>
-      <w:r>
-        <w:rPr/>
-        <w:t xml:space="preserve">e included a little paragraph on this in the limitation section </w:t>
-      </w:r>
-      <w:r>
-        <w:rPr/>
-        <w:t>(pg 55 lines 3-8)</w:t>
-      </w:r>
-      <w:r>
-        <w:rPr/>
-        <w:t>:</w:t>
-      </w:r>
-    </w:p>
-    <w:p>
-      <w:pPr>
-        <w:pStyle w:val="Normal"/>
-        <w:rPr>
+        <w:t>Furthermore, by their very nature, analytical models do not allow for overlapping biogeochemical zones or depth dependent porosity, which introduces a certain error to simulation results. However, the energy yield dependent sequence of oxidants is generally valid (e.g. Hensen et al., 2006) and the good agreement between OMEN-SED and the results obtained with a fully formulated numerical RTM (allowing for overlapping TEA use and depth dependent porosity, Section 3.3) shows that these are not critical limitations of OMEN-SED - even for shallow sediments.”</w:t>
+      </w:r>
+    </w:p>
+    <w:p>
+      <w:pPr>
+        <w:pStyle w:val="Normal"/>
+        <w:rPr/>
+      </w:pPr>
+      <w:r>
+        <w:rPr/>
+      </w:r>
+    </w:p>
+    <w:p>
+      <w:pPr>
+        <w:pStyle w:val="Normal"/>
+        <w:outlineLvl w:val="0"/>
+        <w:rPr>
+          <w:b/>
+          <w:bCs/>
+          <w:color w:val="FF0000"/>
+        </w:rPr>
+      </w:pPr>
+      <w:r>
+        <w:rPr>
+          <w:b/>
+          <w:bCs/>
+          <w:color w:val="FF0000"/>
+        </w:rPr>
+        <w:t>DH: I changed the sentence. Is it better/okay like this?</w:t>
+      </w:r>
+    </w:p>
+    <w:p>
+      <w:pPr>
+        <w:pStyle w:val="Normal"/>
+        <w:outlineLvl w:val="0"/>
+        <w:rPr/>
+      </w:pPr>
+      <w:r>
+        <w:rPr/>
+      </w:r>
+    </w:p>
+    <w:p>
+      <w:pPr>
+        <w:pStyle w:val="Normal"/>
+        <w:outlineLvl w:val="0"/>
+        <w:rPr>
+          <w:b/>
+          <w:bCs/>
+          <w:color w:val="FF0000"/>
+          <w:sz w:val="18"/>
+          <w:szCs w:val="18"/>
+        </w:rPr>
+      </w:pPr>
+      <w:r>
+        <w:rPr>
+          <w:b/>
+          <w:bCs/>
+          <w:color w:val="FF0000"/>
+          <w:sz w:val="18"/>
+          <w:szCs w:val="18"/>
+        </w:rPr>
+        <w:t>DH: OLD version:</w:t>
+      </w:r>
+    </w:p>
+    <w:p>
+      <w:pPr>
+        <w:pStyle w:val="Normal"/>
+        <w:outlineLvl w:val="0"/>
+        <w:rPr>
+          <w:b/>
+          <w:bCs/>
           <w:i/>
           <w:iCs/>
-        </w:rPr>
-      </w:pPr>
-      <w:r>
-        <w:rPr>
+          <w:color w:val="FF0000"/>
+          <w:sz w:val="18"/>
+          <w:szCs w:val="18"/>
+        </w:rPr>
+      </w:pPr>
+      <w:r>
+        <w:rPr>
+          <w:b w:val="false"/>
+          <w:bCs w:val="false"/>
           <w:i/>
           <w:iCs/>
+          <w:color w:val="00000A"/>
+          <w:sz w:val="18"/>
+          <w:szCs w:val="18"/>
         </w:rPr>
         <w:t>“</w:t>
       </w:r>
       <w:r>
         <w:rPr>
+          <w:b w:val="false"/>
+          <w:bCs w:val="false"/>
           <w:i/>
           <w:iCs/>
-        </w:rPr>
-        <w:t>Furthermore, by their very nature, analytical models do not allow for overlapping biogeochemical zones or depth dependent porosity, which introduces a certain error to simulation results. However, the energy yield dependent sequence of oxidants is generally valid (e.g. Hensen et al., 2006) and the good agreement between OMEN-SED and the results obtained with a fully formulated numerical RTM (allowing for overlapping TEA use and depth dependent porosity, Section 3.3) shows that these are not critical limitations of OMEN-SED - even for shallow sediments.</w:t>
-      </w:r>
-      <w:r>
-        <w:rPr>
-          <w:i/>
-          <w:iCs/>
-        </w:rPr>
-        <w:t>”</w:t>
-      </w:r>
-    </w:p>
-    <w:p>
-      <w:pPr>
-        <w:pStyle w:val="Normal"/>
-        <w:rPr/>
-      </w:pPr>
-      <w:r>
-        <w:rPr/>
-      </w:r>
-    </w:p>
-    <w:p>
-      <w:pPr>
-        <w:pStyle w:val="Normal"/>
-        <w:outlineLvl w:val="0"/>
-        <w:rPr>
-          <w:b/>
-          <w:bCs/>
-          <w:color w:val="FF0000"/>
-        </w:rPr>
-      </w:pPr>
-      <w:r>
-        <w:rPr>
-          <w:b/>
-          <w:bCs/>
-          <w:color w:val="FF0000"/>
-        </w:rPr>
-        <w:t>DH: I changed the sentence. I</w:t>
-      </w:r>
-      <w:r>
-        <w:rPr>
-          <w:b/>
-          <w:bCs/>
-          <w:color w:val="FF0000"/>
-        </w:rPr>
-        <w:t>s</w:t>
-      </w:r>
-      <w:r>
-        <w:rPr>
-          <w:b/>
-          <w:bCs/>
-          <w:color w:val="FF0000"/>
-        </w:rPr>
-        <w:t xml:space="preserve"> it better/okay like this?</w:t>
-      </w:r>
-    </w:p>
-    <w:p>
-      <w:pPr>
-        <w:pStyle w:val="Normal"/>
-        <w:outlineLvl w:val="0"/>
-        <w:rPr/>
-      </w:pPr>
-      <w:r>
-        <w:rPr/>
-      </w:r>
-    </w:p>
-    <w:p>
-      <w:pPr>
-        <w:pStyle w:val="Normal"/>
-        <w:outlineLvl w:val="0"/>
-        <w:rPr>
-          <w:b/>
-          <w:bCs/>
-          <w:color w:val="FF0000"/>
+          <w:color w:val="00000A"/>
           <w:sz w:val="18"/>
           <w:szCs w:val="18"/>
         </w:rPr>
-      </w:pPr>
-      <w:r>
-        <w:rPr>
-          <w:b/>
-          <w:bCs/>
-          <w:color w:val="FF0000"/>
-          <w:sz w:val="18"/>
-          <w:szCs w:val="18"/>
-        </w:rPr>
-        <w:t>DH: OLD version:</w:t>
-      </w:r>
-    </w:p>
-    <w:p>
-      <w:pPr>
-        <w:pStyle w:val="Normal"/>
-        <w:outlineLvl w:val="0"/>
-        <w:rPr>
-          <w:b/>
-          <w:bCs/>
-          <w:i/>
-          <w:iCs/>
-          <w:color w:val="FF0000"/>
-          <w:sz w:val="18"/>
-          <w:szCs w:val="18"/>
-        </w:rPr>
-      </w:pPr>
-      <w:r>
-        <w:rPr>
-          <w:b w:val="false"/>
-          <w:bCs w:val="false"/>
-          <w:i/>
-          <w:iCs/>
-          <w:color w:val="auto"/>
-          <w:sz w:val="18"/>
-          <w:szCs w:val="18"/>
-        </w:rPr>
-        <w:t>“</w:t>
-      </w:r>
-      <w:r>
-        <w:rPr>
-          <w:b w:val="false"/>
-          <w:bCs w:val="false"/>
-          <w:i/>
-          <w:iCs/>
-          <w:color w:val="auto"/>
-          <w:sz w:val="18"/>
-          <w:szCs w:val="18"/>
-        </w:rPr>
-        <w:t xml:space="preserve">The depth invariant porosity introduces a certain error to simulation results as in reality porosity decreases with sediment depth. However, the comparison of OMEN-SED with the results of the numerically solved RTM (Section 3.3) allows evaluating to which extend </w:t>
-      </w:r>
-      <w:r>
-        <w:rPr>
-          <w:b w:val="false"/>
-          <w:bCs w:val="false"/>
-          <w:i/>
-          <w:iCs/>
-          <w:color w:val="00000A"/>
-          <w:sz w:val="18"/>
-          <w:szCs w:val="18"/>
-        </w:rPr>
-        <w:t>simplifying assumptions (e.g. constant porosity, non-overlapping redox zones etc) affect simulation results and, thus, quantitatively test the performance of the computationally efficient OMEN-SED approach against the computationally expensive numerical approach. From this we deduce that the results are not particularly sensitive to porosity changes</w:t>
+        <w:t>The depth invariant porosity introduces a certain error to simulation results as in reality porosity decreases with sediment depth. However, the comparison of OMEN-SED with the results of the numerically solved RTM (Section 3.3) allows evaluating to which extend simplifying assumptions (e.g. constant porosity, non-overlapping redox zones etc) affect simulation results and, thus, quantitatively test the performance of the computationally efficient OMEN-SED approach against the computationally expensive numerical approach. From this we deduce that the results are not particularly sensitive to porosity changes</w:t>
       </w:r>
       <w:r>
         <w:rPr>
@@ -2141,7 +2265,7 @@
           <w:sz w:val="18"/>
           <w:szCs w:val="18"/>
         </w:rPr>
-        <w:commentReference w:id="11"/>
+        <w:commentReference w:id="12"/>
       </w:r>
       <w:r>
         <w:rPr>
@@ -2419,7 +2543,7 @@
       </w:r>
       <w:r>
         <w:rPr/>
-        <w:commentReference w:id="12"/>
+        <w:commentReference w:id="13"/>
       </w:r>
     </w:p>
     <w:p>
@@ -2596,28 +2720,60 @@
     <w:p>
       <w:pPr>
         <w:pStyle w:val="Normal"/>
-        <w:rPr/>
-      </w:pPr>
-      <w:r>
-        <w:rPr/>
-      </w:r>
-    </w:p>
-    <w:p>
-      <w:pPr>
-        <w:pStyle w:val="Normal"/>
-        <w:rPr>
-          <w:b/>
-          <w:bCs/>
-          <w:color w:val="FF0000"/>
-        </w:rPr>
-      </w:pPr>
-      <w:r>
-        <w:rPr>
-          <w:b/>
-          <w:bCs/>
-          <w:color w:val="FF0000"/>
-        </w:rPr>
-        <w:t>DH: Okay like this???</w:t>
+        <w:rPr>
+          <w:b/>
+          <w:bCs/>
+          <w:color w:val="FF0000"/>
+        </w:rPr>
+      </w:pPr>
+      <w:r>
+        <w:rPr>
+          <w:b/>
+          <w:bCs/>
+          <w:color w:val="FF0000"/>
+        </w:rPr>
+        <w:t xml:space="preserve">DH: Okay like this??? </w:t>
+      </w:r>
+      <w:r>
+        <w:rPr>
+          <w:b/>
+          <w:bCs/>
+          <w:color w:val="FF0000"/>
+        </w:rPr>
+        <w:t xml:space="preserve">I just discussed it briefly with Andy and he does not like the new parameter. He'll have a look over the weekend. Maybe we can just state that the model currently can't capture pyrite formation </w:t>
+      </w:r>
+      <w:r>
+        <w:rPr>
+          <w:b/>
+          <w:bCs/>
+          <w:color w:val="FF0000"/>
+        </w:rPr>
+        <w:t>and let the non-oxidised H2S escape to the water-column</w:t>
+      </w:r>
+      <w:r>
+        <w:rPr>
+          <w:b/>
+          <w:bCs/>
+          <w:color w:val="FF0000"/>
+        </w:rPr>
+        <w:t>!!??</w:t>
+      </w:r>
+    </w:p>
+    <w:p>
+      <w:pPr>
+        <w:pStyle w:val="Normal"/>
+        <w:rPr>
+          <w:b w:val="false"/>
+          <w:bCs w:val="false"/>
+          <w:color w:val="00000A"/>
+        </w:rPr>
+      </w:pPr>
+      <w:r>
+        <w:rPr>
+          <w:b w:val="false"/>
+          <w:bCs w:val="false"/>
+          <w:color w:val="00000A"/>
+        </w:rPr>
       </w:r>
     </w:p>
     <w:p>
@@ -2694,7 +2850,7 @@
           <w:sz w:val="20"/>
           <w:szCs w:val="20"/>
         </w:rPr>
-        <w:commentReference w:id="13"/>
+        <w:commentReference w:id="14"/>
       </w:r>
       <w:r>
         <w:rPr>
@@ -2708,7 +2864,7 @@
           <w:sz w:val="20"/>
           <w:szCs w:val="20"/>
         </w:rPr>
-        <w:commentReference w:id="14"/>
+        <w:commentReference w:id="15"/>
       </w:r>
       <w:r>
         <w:rPr>
@@ -2789,7 +2945,7 @@
           <w:sz w:val="20"/>
           <w:szCs w:val="20"/>
         </w:rPr>
-        <w:commentReference w:id="15"/>
+        <w:commentReference w:id="16"/>
       </w:r>
       <w:r>
         <w:rPr>
@@ -2819,6 +2975,168 @@
       </w:pPr>
       <w:r>
         <w:rPr/>
+      </w:r>
+    </w:p>
+    <w:p>
+      <w:pPr>
+        <w:pStyle w:val="Normal"/>
+        <w:rPr/>
+      </w:pPr>
+      <w:r>
+        <w:rPr>
+          <w:b/>
+          <w:bCs/>
+        </w:rPr>
+        <w:t>Comment 3.3:</w:t>
+      </w:r>
+      <w:r>
+        <w:rPr/>
+        <w:t xml:space="preserve"> I would encourage the authors to delete the entire section 4 of the paper because it</w:t>
+      </w:r>
+    </w:p>
+    <w:p>
+      <w:pPr>
+        <w:pStyle w:val="Normal"/>
+        <w:rPr/>
+      </w:pPr>
+      <w:r>
+        <w:rPr/>
+        <w:t>does not add useful information but presents rather misleading results. They should</w:t>
+      </w:r>
+      <w:r>
+        <w:rPr>
+          <w:b/>
+          <w:bCs/>
+        </w:rPr>
+        <w:t xml:space="preserve"> </w:t>
+      </w:r>
+      <w:r>
+        <w:rPr/>
+        <w:t>aim to present other more useful applications of their highly innovative analytical model in follow-up publications.</w:t>
+      </w:r>
+    </w:p>
+    <w:p>
+      <w:pPr>
+        <w:pStyle w:val="Normal"/>
+        <w:rPr>
+          <w:b/>
+          <w:bCs/>
+        </w:rPr>
+      </w:pPr>
+      <w:r>
+        <w:rPr>
+          <w:b/>
+          <w:bCs/>
+        </w:rPr>
+      </w:r>
+    </w:p>
+    <w:p>
+      <w:pPr>
+        <w:pStyle w:val="Normal"/>
+        <w:outlineLvl w:val="0"/>
+        <w:rPr>
+          <w:b/>
+          <w:bCs/>
+          <w:color w:val="800000"/>
+        </w:rPr>
+      </w:pPr>
+      <w:r>
+        <w:rPr>
+          <w:b/>
+          <w:bCs/>
+        </w:rPr>
+        <w:t>Response:</w:t>
+      </w:r>
+      <w:r>
+        <w:rPr>
+          <w:b/>
+          <w:bCs/>
+          <w:color w:val="800000"/>
+        </w:rPr>
+        <w:t xml:space="preserve"> </w:t>
+      </w:r>
+    </w:p>
+    <w:p>
+      <w:pPr>
+        <w:pStyle w:val="Normal"/>
+        <w:rPr/>
+      </w:pPr>
+      <w:r>
+        <w:rPr/>
+        <w:t>Here, we repeat parts of the response to comment 20 of reviewer #1:</w:t>
+      </w:r>
+    </w:p>
+    <w:p>
+      <w:pPr>
+        <w:pStyle w:val="Normal"/>
+        <w:outlineLvl w:val="0"/>
+        <w:rPr/>
+      </w:pPr>
+      <w:r>
+        <w:rPr/>
+        <w:t xml:space="preserve">We think that demonstrating how OMEN-SED can be coupled to an ESM and illustrating the type of output/information generated by OMEN-SED within such a coupling is a central aspect of the model description paper. </w:t>
+      </w:r>
+    </w:p>
+    <w:p>
+      <w:pPr>
+        <w:pStyle w:val="Normal"/>
+        <w:rPr/>
+      </w:pPr>
+      <w:r>
+        <w:rPr/>
+        <w:t xml:space="preserve">However, we are fine with trimming down this section (as in the re-submitted version). We will discuss an improved model-data analysis (also using observations of SWI-fluxes) in a follow-up publication. </w:t>
+      </w:r>
+      <w:r>
+        <w:rPr/>
+        <w:commentReference w:id="17"/>
+      </w:r>
+    </w:p>
+    <w:p>
+      <w:pPr>
+        <w:pStyle w:val="Normal"/>
+        <w:rPr/>
+      </w:pPr>
+      <w:r>
+        <w:rPr/>
+      </w:r>
+    </w:p>
+    <w:p>
+      <w:pPr>
+        <w:pStyle w:val="Normal"/>
+        <w:rPr/>
+      </w:pPr>
+      <w:r>
+        <w:rPr/>
+        <w:t>Specifically, the sensitivity analysis for the spatially uniform degradation rate constants (Figure 12) and it's discussion has been removed (compare pages 47-50).</w:t>
+      </w:r>
+    </w:p>
+    <w:p>
+      <w:pPr>
+        <w:pStyle w:val="Normal"/>
+        <w:outlineLvl w:val="0"/>
+        <w:rPr/>
+      </w:pPr>
+      <w:r>
+        <w:rPr/>
+      </w:r>
+    </w:p>
+    <w:p>
+      <w:pPr>
+        <w:pStyle w:val="Normal"/>
+        <w:outlineLvl w:val="0"/>
+        <w:rPr>
+          <w:b/>
+          <w:bCs/>
+          <w:color w:val="FF0000"/>
+        </w:rPr>
+      </w:pPr>
+      <w:r>
+        <w:rPr>
+          <w:b/>
+          <w:bCs/>
+          <w:color w:val="FF0000"/>
+        </w:rPr>
+        <w:t>DH: Should we remove more???</w:t>
       </w:r>
     </w:p>
     <w:sectPr>
@@ -2993,7 +3311,15 @@
       </w:r>
     </w:p>
   </w:comment>
-  <w:comment w:id="10" w:author="Sandra Arndt" w:date="2018-04-13T16:53:00Z" w:initials="SA">
+  <w:comment w:id="10" w:author="Pierre Regnier" w:date="2018-04-13T16:45:00Z" w:initials="PR">
+    <w:p>
+      <w:r>
+        <w:rPr/>
+        <w:t>I am confident that this solution will work. I think what the reviewers do not like is the discussion about the parameterization of the OC model at global scale. And the paper is already very long …..</w:t>
+      </w:r>
+    </w:p>
+  </w:comment>
+  <w:comment w:id="11" w:author="Sandra Arndt" w:date="2018-04-13T16:53:00Z" w:initials="SA">
     <w:p>
       <w:r>
         <w:rPr/>
@@ -3023,7 +3349,7 @@
       </w:r>
     </w:p>
   </w:comment>
-  <w:comment w:id="11" w:author="Pierre Regnier" w:date="2018-04-13T16:55:00Z" w:initials="PR">
+  <w:comment w:id="12" w:author="Pierre Regnier" w:date="2018-04-13T16:55:00Z" w:initials="PR">
     <w:p>
       <w:r>
         <w:rPr/>
@@ -3031,7 +3357,7 @@
       </w:r>
     </w:p>
   </w:comment>
-  <w:comment w:id="12" w:author="Sandra Arndt" w:date="2018-04-03T15:08:00Z" w:initials="SA">
+  <w:comment w:id="13" w:author="Sandra Arndt" w:date="2018-04-03T15:08:00Z" w:initials="SA">
     <w:p>
       <w:r>
         <w:rPr/>
@@ -3050,7 +3376,7 @@
       </w:r>
     </w:p>
   </w:comment>
-  <w:comment w:id="13" w:author="Pierre Regnier" w:date="2018-04-13T17:06:00Z" w:initials="PR">
+  <w:comment w:id="14" w:author="Pierre Regnier" w:date="2018-04-13T17:06:00Z" w:initials="PR">
     <w:p>
       <w:r>
         <w:rPr/>
@@ -3058,7 +3384,7 @@
       </w:r>
     </w:p>
   </w:comment>
-  <w:comment w:id="14" w:author="Pierre Regnier" w:date="2018-04-13T17:08:00Z" w:initials="PR">
+  <w:comment w:id="15" w:author="Pierre Regnier" w:date="2018-04-13T17:08:00Z" w:initials="PR">
     <w:p>
       <w:r>
         <w:rPr/>
@@ -3066,11 +3392,19 @@
       </w:r>
     </w:p>
   </w:comment>
-  <w:comment w:id="15" w:author="Pierre Regnier" w:date="2018-04-13T17:09:00Z" w:initials="PR">
+  <w:comment w:id="16" w:author="Pierre Regnier" w:date="2018-04-13T17:09:00Z" w:initials="PR">
     <w:p>
       <w:r>
         <w:rPr/>
         <w:t>is this not described in Krumins BG (I think yes)</w:t>
+      </w:r>
+    </w:p>
+  </w:comment>
+  <w:comment w:id="17" w:author="Pierre Regnier" w:date="2018-04-13T17:13:00Z" w:initials="PR">
+    <w:p>
+      <w:r>
+        <w:rPr/>
+        <w:t>I recommend specifying in the rebuttal the way you have actually trimmed the section (here and for reviewer 1) i.e. what you kept and what you removed.</w:t>
       </w:r>
     </w:p>
   </w:comment>

</xml_diff>